<commit_message>
Mudanças no texto do rodapé e do modelo Termo de Verificação
</commit_message>
<xml_diff>
--- a/bhadrasana/docx/OVR.docx
+++ b/bhadrasana/docx/OVR.docx
@@ -14,8 +14,8 @@
         <w:tblLook w:val="0000" w:firstRow="0" w:lastRow="0" w:firstColumn="0" w:lastColumn="0" w:noHBand="0" w:noVBand="0"/>
       </w:tblPr>
       <w:tblGrid>
-        <w:gridCol w:w="2120"/>
-        <w:gridCol w:w="5944"/>
+        <w:gridCol w:w="2122"/>
+        <w:gridCol w:w="5942"/>
         <w:gridCol w:w="1434"/>
       </w:tblGrid>
       <w:tr>
@@ -33,15 +33,14 @@
               <w:jc w:val="both"/>
             </w:pPr>
             <w:r>
-              <w:object w:dxaOrig="1978" w:dyaOrig="1047" w14:anchorId="28FD7603">
+              <w:pict w14:anchorId="28FD7603">
                 <v:shape id="ole_rId2" o:spid="_x0000_i1025" style="width:99pt;height:52.5pt" coordsize="" o:spt="100" adj="0,,0" path="" stroked="f">
                   <v:stroke joinstyle="miter"/>
                   <v:imagedata r:id="rId8" o:title=""/>
                   <v:formulas/>
                   <v:path o:connecttype="segments"/>
                 </v:shape>
-                <o:OLEObject Type="Embed" ShapeID="ole_rId2" DrawAspect="Content" ObjectID="_1667133926" r:id="rId9"/>
-              </w:object>
+              </w:pict>
             </w:r>
             <w:r>
               <w:t xml:space="preserve"> </w:t>
@@ -165,14 +164,14 @@
               <w:jc w:val="both"/>
             </w:pPr>
             <w:r>
-              <w:object w:dxaOrig="1205" w:dyaOrig="1183" w14:anchorId="1EA521A4">
+              <w:object w:dxaOrig="683" w:dyaOrig="671" w14:anchorId="1EA521A4">
                 <v:shape id="ole_rId4" o:spid="_x0000_i1026" style="width:60pt;height:59.25pt" coordsize="" o:spt="100" adj="0,,0" path="" stroked="f">
                   <v:stroke joinstyle="miter"/>
-                  <v:imagedata r:id="rId10" o:title=""/>
+                  <v:imagedata r:id="rId9" o:title=""/>
                   <v:formulas/>
                   <v:path o:connecttype="segments"/>
                 </v:shape>
-                <o:OLEObject Type="Embed" ProgID="PBrush" ShapeID="ole_rId4" DrawAspect="Content" ObjectID="_1667133927" r:id="rId11"/>
+                <o:OLEObject Type="Embed" ProgID="PBrush" ShapeID="ole_rId4" DrawAspect="Content" ObjectID="_1667196142" r:id="rId10"/>
               </w:object>
             </w:r>
           </w:p>
@@ -207,15 +206,13 @@
         <w:pStyle w:val="Legenda"/>
       </w:pPr>
       <w:r>
-        <w:t xml:space="preserve">        OVR - DOSSIÊ </w:t>
+        <w:t xml:space="preserve">        OVR - </w:t>
       </w:r>
-      <w:proofErr w:type="gramStart"/>
       <w:r>
-        <w:t>nº  {</w:t>
+        <w:t>Operação</w:t>
       </w:r>
-      <w:proofErr w:type="gramEnd"/>
       <w:r>
-        <w:t>id}</w:t>
+        <w:t xml:space="preserve"> nº  {id}</w:t>
       </w:r>
     </w:p>
     <w:p>
@@ -267,15 +264,7 @@
               <w:snapToGrid w:val="0"/>
             </w:pPr>
             <w:r>
-              <w:t>CE MERCANTE: {</w:t>
-            </w:r>
-            <w:proofErr w:type="spellStart"/>
-            <w:r>
-              <w:t>numeroCEmercante</w:t>
-            </w:r>
-            <w:proofErr w:type="spellEnd"/>
-            <w:r>
-              <w:t>}</w:t>
+              <w:t>CE MERCANTE: {numeroCEmercante}</w:t>
             </w:r>
           </w:p>
         </w:tc>
@@ -334,27 +323,7 @@
                 <w:sz w:val="20"/>
                 <w:lang w:val="en-US"/>
               </w:rPr>
-              <w:t>{</w:t>
-            </w:r>
-            <w:proofErr w:type="spellStart"/>
-            <w:r>
-              <w:rPr>
-                <w:b/>
-                <w:bCs/>
-                <w:sz w:val="20"/>
-                <w:lang w:val="en-US"/>
-              </w:rPr>
-              <w:t>responsavel</w:t>
-            </w:r>
-            <w:proofErr w:type="spellEnd"/>
-            <w:r>
-              <w:rPr>
-                <w:b/>
-                <w:bCs/>
-                <w:sz w:val="20"/>
-                <w:lang w:val="en-US"/>
-              </w:rPr>
-              <w:t>}</w:t>
+              <w:t>{responsavel}</w:t>
             </w:r>
           </w:p>
         </w:tc>
@@ -378,10 +347,7 @@
               <w:ind w:left="12"/>
             </w:pPr>
             <w:r>
-              <w:t xml:space="preserve">RECINTO </w:t>
-            </w:r>
-            <w:r>
-              <w:t>ALFANDEGADO: {recinto}</w:t>
+              <w:t>RECINTO ALFANDEGADO: {recinto}</w:t>
             </w:r>
           </w:p>
         </w:tc>
@@ -424,21 +390,8 @@
             <w:pPr>
               <w:snapToGrid w:val="0"/>
             </w:pPr>
-            <w:proofErr w:type="gramStart"/>
-            <w:r>
-              <w:t>CONTÊINER(</w:t>
-            </w:r>
-            <w:proofErr w:type="gramEnd"/>
-            <w:r>
-              <w:t>es) / lote(s):  {</w:t>
-            </w:r>
-            <w:proofErr w:type="spellStart"/>
-            <w:r>
-              <w:t>numerolote</w:t>
-            </w:r>
-            <w:proofErr w:type="spellEnd"/>
-            <w:r>
-              <w:t>}</w:t>
+            <w:r>
+              <w:t>CONTÊINER(es) / lote(s):  {numerolote}</w:t>
             </w:r>
           </w:p>
         </w:tc>
@@ -517,21 +470,7 @@
           <w:rFonts w:ascii="Arial" w:hAnsi="Arial" w:cs="Arial"/>
           <w:sz w:val="18"/>
         </w:rPr>
-        <w:t>, procedemos à abertura da unidade de carga acima indicada para a verifica</w:t>
-      </w:r>
-      <w:r>
-        <w:rPr>
-          <w:rFonts w:ascii="Arial" w:hAnsi="Arial" w:cs="Arial"/>
-          <w:sz w:val="18"/>
-        </w:rPr>
-        <w:t>ção qualitativa por amostragem das mercadorias nela contidas. A unidade de carga foi relacrada com o elemento de segurança abaixo indicado. Obs.: Verificação sumária - mercadorias sujeitas a ulterior conferência física no curso do respectivo despacho aduan</w:t>
-      </w:r>
-      <w:r>
-        <w:rPr>
-          <w:rFonts w:ascii="Arial" w:hAnsi="Arial" w:cs="Arial"/>
-          <w:sz w:val="18"/>
-        </w:rPr>
-        <w:t xml:space="preserve">eiro. </w:t>
+        <w:t xml:space="preserve">, procedemos à abertura da unidade de carga acima indicada para a verificação qualitativa por amostragem das mercadorias nela contidas. A unidade de carga foi relacrada com o elemento de segurança abaixo indicado. Obs.: Verificação sumária - mercadorias sujeitas a ulterior conferência física no curso do respectivo despacho aduaneiro. </w:t>
       </w:r>
     </w:p>
     <w:p>
@@ -606,21 +545,7 @@
               <w:rPr>
                 <w:sz w:val="20"/>
               </w:rPr>
-              <w:t>{</w:t>
-            </w:r>
-            <w:proofErr w:type="spellStart"/>
-            <w:r>
-              <w:rPr>
-                <w:sz w:val="20"/>
-              </w:rPr>
-              <w:t>datahora</w:t>
-            </w:r>
-            <w:proofErr w:type="spellEnd"/>
-            <w:r>
-              <w:rPr>
-                <w:sz w:val="20"/>
-              </w:rPr>
-              <w:t>}</w:t>
+              <w:t>{datahora}</w:t>
             </w:r>
           </w:p>
         </w:tc>
@@ -734,23 +659,7 @@
                 <w:sz w:val="20"/>
                 <w:szCs w:val="20"/>
               </w:rPr>
-              <w:t>{</w:t>
-            </w:r>
-            <w:proofErr w:type="spellStart"/>
-            <w:r>
-              <w:rPr>
-                <w:sz w:val="20"/>
-                <w:szCs w:val="20"/>
-              </w:rPr>
-              <w:t>lacresverificados</w:t>
-            </w:r>
-            <w:proofErr w:type="spellEnd"/>
-            <w:r>
-              <w:rPr>
-                <w:sz w:val="20"/>
-                <w:szCs w:val="20"/>
-              </w:rPr>
-              <w:t>}</w:t>
+              <w:t>{lacresverificados}</w:t>
             </w:r>
           </w:p>
         </w:tc>
@@ -795,10 +704,7 @@
               <w:snapToGrid w:val="0"/>
             </w:pPr>
             <w:r>
-              <w:t xml:space="preserve">ITENS VERIFICADOS / </w:t>
-            </w:r>
-            <w:r>
-              <w:t>QUANTIDADE DE VOLUMES VISTORIADOS</w:t>
+              <w:t>ITENS VERIFICADOS / QUANTIDADE DE VOLUMES VISTORIADOS</w:t>
             </w:r>
           </w:p>
           <w:p>
@@ -812,21 +718,7 @@
               <w:rPr>
                 <w:sz w:val="20"/>
               </w:rPr>
-              <w:t>{</w:t>
-            </w:r>
-            <w:proofErr w:type="spellStart"/>
-            <w:r>
-              <w:rPr>
-                <w:sz w:val="20"/>
-              </w:rPr>
-              <w:t>descricao</w:t>
-            </w:r>
-            <w:proofErr w:type="spellEnd"/>
-            <w:r>
-              <w:rPr>
-                <w:sz w:val="20"/>
-              </w:rPr>
-              <w:t>}</w:t>
+              <w:t>{descricao}</w:t>
             </w:r>
           </w:p>
           <w:p>
@@ -971,21 +863,7 @@
               <w:rPr>
                 <w:sz w:val="22"/>
               </w:rPr>
-              <w:t>{</w:t>
-            </w:r>
-            <w:proofErr w:type="spellStart"/>
-            <w:r>
-              <w:rPr>
-                <w:sz w:val="22"/>
-              </w:rPr>
-              <w:t>marcasencontradas</w:t>
-            </w:r>
-            <w:proofErr w:type="spellEnd"/>
-            <w:r>
-              <w:rPr>
-                <w:sz w:val="22"/>
-              </w:rPr>
-              <w:t>}</w:t>
+              <w:t>{marcasencontradas}</w:t>
             </w:r>
           </w:p>
           <w:p>
@@ -1040,13 +918,7 @@
               <w:rPr>
                 <w:sz w:val="20"/>
               </w:rPr>
-              <w:t xml:space="preserve">(assinado </w:t>
-            </w:r>
-            <w:r>
-              <w:rPr>
-                <w:sz w:val="20"/>
-              </w:rPr>
-              <w:t>digitalmente)</w:t>
+              <w:t>(assinado digitalmente)</w:t>
             </w:r>
           </w:p>
           <w:p>
@@ -1067,21 +939,7 @@
               <w:rPr>
                 <w:sz w:val="20"/>
               </w:rPr>
-              <w:t>{</w:t>
-            </w:r>
-            <w:proofErr w:type="spellStart"/>
-            <w:r>
-              <w:rPr>
-                <w:sz w:val="20"/>
-              </w:rPr>
-              <w:t>user_name</w:t>
-            </w:r>
-            <w:proofErr w:type="spellEnd"/>
-            <w:r>
-              <w:rPr>
-                <w:sz w:val="20"/>
-              </w:rPr>
-              <w:t>}</w:t>
+              <w:t>{user_name}</w:t>
             </w:r>
           </w:p>
         </w:tc>
@@ -1170,27 +1028,7 @@
         <w:rPr>
           <w:sz w:val="18"/>
         </w:rPr>
-        <w:t xml:space="preserve">Cópia deste Termo é disponibilizada ao Fiel Depositário. Conforme art.6º da Portaria ALFSTS 230/2012, as imagens desta </w:t>
-      </w:r>
-      <w:proofErr w:type="spellStart"/>
-      <w:r>
-        <w:rPr>
-          <w:sz w:val="18"/>
-        </w:rPr>
-        <w:t>desunitização</w:t>
-      </w:r>
-      <w:proofErr w:type="spellEnd"/>
-      <w:r>
-        <w:rPr>
-          <w:sz w:val="18"/>
-        </w:rPr>
-        <w:t xml:space="preserve"> deverão estar registradas e </w:t>
-      </w:r>
-      <w:r>
-        <w:rPr>
-          <w:sz w:val="18"/>
-        </w:rPr>
-        <w:t>disponíveis à RFB.</w:t>
+        <w:t>Cópia deste Termo é disponibilizada ao Fiel Depositário. Conforme art.6º da Portaria ALFSTS 230/2012, as imagens desta desunitização deverão estar registradas e disponíveis à RFB.</w:t>
       </w:r>
     </w:p>
     <w:sectPr>
@@ -2440,6 +2278,21 @@
 </file>
 
 <file path=customXml/item1.xml><?xml version="1.0" encoding="utf-8"?>
+<p:properties xmlns:p="http://schemas.microsoft.com/office/2006/metadata/properties" xmlns:xsi="http://www.w3.org/2001/XMLSchema-instance" xmlns:pc="http://schemas.microsoft.com/office/infopath/2007/PartnerControls">
+  <documentManagement/>
+</p:properties>
+</file>
+
+<file path=customXml/item2.xml><?xml version="1.0" encoding="utf-8"?>
+<?mso-contentType ?>
+<FormTemplates xmlns="http://schemas.microsoft.com/sharepoint/v3/contenttype/forms">
+  <Display>DocumentLibraryForm</Display>
+  <Edit>DocumentLibraryForm</Edit>
+  <New>DocumentLibraryForm</New>
+</FormTemplates>
+</file>
+
+<file path=customXml/item3.xml><?xml version="1.0" encoding="utf-8"?>
 <ct:contentTypeSchema xmlns:ct="http://schemas.microsoft.com/office/2006/metadata/contentType" xmlns:ma="http://schemas.microsoft.com/office/2006/metadata/properties/metaAttributes" ct:_="" ma:_="" ma:contentTypeName="Document" ma:contentTypeID="0x010100A42AB269BD3CE843BA2A9001D4D9D8E8" ma:contentTypeVersion="11" ma:contentTypeDescription="Create a new document." ma:contentTypeScope="" ma:versionID="153151532c87562581d187d14242221c">
   <xsd:schema xmlns:xsd="http://www.w3.org/2001/XMLSchema" xmlns:xs="http://www.w3.org/2001/XMLSchema" xmlns:p="http://schemas.microsoft.com/office/2006/metadata/properties" xmlns:ns3="f780a6a0-5f7b-47fd-86e1-e92c237e5fba" xmlns:ns4="a65b64c7-63d3-4a09-b116-3058c20e9c11" targetNamespace="http://schemas.microsoft.com/office/2006/metadata/properties" ma:root="true" ma:fieldsID="7fd9e26f48dfd79cf285f4f83489d4a8" ns3:_="" ns4:_="">
     <xsd:import namespace="f780a6a0-5f7b-47fd-86e1-e92c237e5fba"/>
@@ -2650,22 +2503,24 @@
 </ct:contentTypeSchema>
 </file>
 
-<file path=customXml/item2.xml><?xml version="1.0" encoding="utf-8"?>
-<?mso-contentType ?>
-<FormTemplates xmlns="http://schemas.microsoft.com/sharepoint/v3/contenttype/forms">
-  <Display>DocumentLibraryForm</Display>
-  <Edit>DocumentLibraryForm</Edit>
-  <New>DocumentLibraryForm</New>
-</FormTemplates>
+<file path=customXml/itemProps1.xml><?xml version="1.0" encoding="utf-8"?>
+<ds:datastoreItem xmlns:ds="http://schemas.openxmlformats.org/officeDocument/2006/customXml" ds:itemID="{6404D5A9-10E9-4FA8-BB6B-6281D66EB53D}">
+  <ds:schemaRefs>
+    <ds:schemaRef ds:uri="http://schemas.microsoft.com/office/2006/metadata/properties"/>
+    <ds:schemaRef ds:uri="http://schemas.microsoft.com/office/infopath/2007/PartnerControls"/>
+  </ds:schemaRefs>
+</ds:datastoreItem>
 </file>
 
-<file path=customXml/item3.xml><?xml version="1.0" encoding="utf-8"?>
-<p:properties xmlns:p="http://schemas.microsoft.com/office/2006/metadata/properties" xmlns:xsi="http://www.w3.org/2001/XMLSchema-instance" xmlns:pc="http://schemas.microsoft.com/office/infopath/2007/PartnerControls">
-  <documentManagement/>
-</p:properties>
+<file path=customXml/itemProps2.xml><?xml version="1.0" encoding="utf-8"?>
+<ds:datastoreItem xmlns:ds="http://schemas.openxmlformats.org/officeDocument/2006/customXml" ds:itemID="{E3F8C456-D1AA-4071-AB75-352FD177B280}">
+  <ds:schemaRefs>
+    <ds:schemaRef ds:uri="http://schemas.microsoft.com/sharepoint/v3/contenttype/forms"/>
+  </ds:schemaRefs>
+</ds:datastoreItem>
 </file>
 
-<file path=customXml/itemProps1.xml><?xml version="1.0" encoding="utf-8"?>
+<file path=customXml/itemProps3.xml><?xml version="1.0" encoding="utf-8"?>
 <ds:datastoreItem xmlns:ds="http://schemas.openxmlformats.org/officeDocument/2006/customXml" ds:itemID="{30148492-F516-4B4C-8D3A-5C114D3D6798}">
   <ds:schemaRefs>
     <ds:schemaRef ds:uri="http://schemas.microsoft.com/office/2006/metadata/contentType"/>
@@ -2682,29 +2537,4 @@
     <ds:schemaRef ds:uri="http://schemas.microsoft.com/internal/obd"/>
   </ds:schemaRefs>
 </ds:datastoreItem>
-</file>
-
-<file path=customXml/itemProps2.xml><?xml version="1.0" encoding="utf-8"?>
-<ds:datastoreItem xmlns:ds="http://schemas.openxmlformats.org/officeDocument/2006/customXml" ds:itemID="{E3F8C456-D1AA-4071-AB75-352FD177B280}">
-  <ds:schemaRefs>
-    <ds:schemaRef ds:uri="http://schemas.microsoft.com/sharepoint/v3/contenttype/forms"/>
-  </ds:schemaRefs>
-</ds:datastoreItem>
-</file>
-
-<file path=customXml/itemProps3.xml><?xml version="1.0" encoding="utf-8"?>
-<ds:datastoreItem xmlns:ds="http://schemas.openxmlformats.org/officeDocument/2006/customXml" ds:itemID="{6404D5A9-10E9-4FA8-BB6B-6281D66EB53D}">
-  <ds:schemaRefs>
-    <ds:schemaRef ds:uri="http://purl.org/dc/dcmitype/"/>
-    <ds:schemaRef ds:uri="http://www.w3.org/XML/1998/namespace"/>
-    <ds:schemaRef ds:uri="http://purl.org/dc/elements/1.1/"/>
-    <ds:schemaRef ds:uri="http://purl.org/dc/terms/"/>
-    <ds:schemaRef ds:uri="http://schemas.microsoft.com/office/infopath/2007/PartnerControls"/>
-    <ds:schemaRef ds:uri="http://schemas.microsoft.com/office/2006/documentManagement/types"/>
-    <ds:schemaRef ds:uri="http://schemas.openxmlformats.org/package/2006/metadata/core-properties"/>
-    <ds:schemaRef ds:uri="a65b64c7-63d3-4a09-b116-3058c20e9c11"/>
-    <ds:schemaRef ds:uri="f780a6a0-5f7b-47fd-86e1-e92c237e5fba"/>
-    <ds:schemaRef ds:uri="http://schemas.microsoft.com/office/2006/metadata/properties"/>
-  </ds:schemaRefs>
-</ds:datastoreItem>
 </file>
</xml_diff>